<commit_message>
Starting to write the documentation. Filled up the bullet points related to the theme of the project and it's scope
</commit_message>
<xml_diff>
--- a/Documents/Документация към проекта.docx
+++ b/Documents/Документация към проекта.docx
@@ -10,6 +10,7 @@
           <w:docPartUnique/>
         </w:docPartObj>
       </w:sdtPr>
+      <w:sdtEndPr/>
       <w:sdtContent>
         <w:p/>
         <w:p>
@@ -105,6 +106,7 @@
                                     <w:calendar w:val="gregorian"/>
                                   </w:date>
                                 </w:sdtPr>
+                                <w:sdtEndPr/>
                                 <w:sdtContent>
                                   <w:p>
                                     <w:pPr>
@@ -178,6 +180,7 @@
                               <w:calendar w:val="gregorian"/>
                             </w:date>
                           </w:sdtPr>
+                          <w:sdtEndPr/>
                           <w:sdtContent>
                             <w:p>
                               <w:pPr>
@@ -296,6 +299,7 @@
                                   <w:dataBinding w:prefixMappings="xmlns:ns0='http://purl.org/dc/elements/1.1/' xmlns:ns1='http://schemas.openxmlformats.org/package/2006/metadata/core-properties' " w:xpath="/ns1:coreProperties[1]/ns0:creator[1]" w:storeItemID="{6C3C8BC8-F283-45AE-878A-BAB7291924A1}"/>
                                   <w:text/>
                                 </w:sdtPr>
+                                <w:sdtEndPr/>
                                 <w:sdtContent>
                                   <w:p>
                                     <w:pPr>
@@ -345,6 +349,7 @@
                                     <w:dataBinding w:prefixMappings="xmlns:ns0='http://schemas.openxmlformats.org/officeDocument/2006/extended-properties' " w:xpath="/ns0:Properties[1]/ns0:Company[1]" w:storeItemID="{6668398D-A668-4E3E-A5EB-62B293D839F1}"/>
                                     <w:text/>
                                   </w:sdtPr>
+                                  <w:sdtEndPr/>
                                   <w:sdtContent>
                                     <w:r>
                                       <w:rPr>
@@ -384,6 +389,7 @@
                                     <w:dataBinding w:prefixMappings="xmlns:ns0='http://schemas.microsoft.com/office/2006/coverPageProps' " w:xpath="/ns0:CoverPageProperties[1]/ns0:CompanyAddress[1]" w:storeItemID="{55AF091B-3C7A-41E3-B477-F2FDAA23CFDA}"/>
                                     <w:text/>
                                   </w:sdtPr>
+                                  <w:sdtEndPr/>
                                   <w:sdtContent>
                                     <w:r>
                                       <w:rPr>
@@ -443,6 +449,7 @@
                             <w:dataBinding w:prefixMappings="xmlns:ns0='http://purl.org/dc/elements/1.1/' xmlns:ns1='http://schemas.openxmlformats.org/package/2006/metadata/core-properties' " w:xpath="/ns1:coreProperties[1]/ns0:creator[1]" w:storeItemID="{6C3C8BC8-F283-45AE-878A-BAB7291924A1}"/>
                             <w:text/>
                           </w:sdtPr>
+                          <w:sdtEndPr/>
                           <w:sdtContent>
                             <w:p>
                               <w:pPr>
@@ -492,6 +499,7 @@
                               <w:dataBinding w:prefixMappings="xmlns:ns0='http://schemas.openxmlformats.org/officeDocument/2006/extended-properties' " w:xpath="/ns0:Properties[1]/ns0:Company[1]" w:storeItemID="{6668398D-A668-4E3E-A5EB-62B293D839F1}"/>
                               <w:text/>
                             </w:sdtPr>
+                            <w:sdtEndPr/>
                             <w:sdtContent>
                               <w:r>
                                 <w:rPr>
@@ -531,6 +539,7 @@
                               <w:dataBinding w:prefixMappings="xmlns:ns0='http://schemas.microsoft.com/office/2006/coverPageProps' " w:xpath="/ns0:CoverPageProperties[1]/ns0:CompanyAddress[1]" w:storeItemID="{55AF091B-3C7A-41E3-B477-F2FDAA23CFDA}"/>
                               <w:text/>
                             </w:sdtPr>
+                            <w:sdtEndPr/>
                             <w:sdtContent>
                               <w:r>
                                 <w:rPr>
@@ -656,6 +665,7 @@
                                     <w:dataBinding w:prefixMappings="xmlns:ns0='http://purl.org/dc/elements/1.1/' xmlns:ns1='http://schemas.openxmlformats.org/package/2006/metadata/core-properties' " w:xpath="/ns1:coreProperties[1]/ns0:title[1]" w:storeItemID="{6C3C8BC8-F283-45AE-878A-BAB7291924A1}"/>
                                     <w:text w:multiLine="1"/>
                                   </w:sdtPr>
+                                  <w:sdtEndPr/>
                                   <w:sdtContent>
                                     <w:r>
                                       <w:rPr>
@@ -684,6 +694,7 @@
                                   <w:dataBinding w:prefixMappings="xmlns:ns0='http://purl.org/dc/elements/1.1/' xmlns:ns1='http://schemas.openxmlformats.org/package/2006/metadata/core-properties' " w:xpath="/ns1:coreProperties[1]/ns0:subject[1]" w:storeItemID="{6C3C8BC8-F283-45AE-878A-BAB7291924A1}"/>
                                   <w:text/>
                                 </w:sdtPr>
+                                <w:sdtEndPr/>
                                 <w:sdtContent>
                                   <w:p>
                                     <w:pPr>
@@ -759,6 +770,7 @@
                               <w:dataBinding w:prefixMappings="xmlns:ns0='http://purl.org/dc/elements/1.1/' xmlns:ns1='http://schemas.openxmlformats.org/package/2006/metadata/core-properties' " w:xpath="/ns1:coreProperties[1]/ns0:title[1]" w:storeItemID="{6C3C8BC8-F283-45AE-878A-BAB7291924A1}"/>
                               <w:text w:multiLine="1"/>
                             </w:sdtPr>
+                            <w:sdtEndPr/>
                             <w:sdtContent>
                               <w:r>
                                 <w:rPr>
@@ -787,6 +799,7 @@
                             <w:dataBinding w:prefixMappings="xmlns:ns0='http://purl.org/dc/elements/1.1/' xmlns:ns1='http://schemas.openxmlformats.org/package/2006/metadata/core-properties' " w:xpath="/ns1:coreProperties[1]/ns0:subject[1]" w:storeItemID="{6C3C8BC8-F283-45AE-878A-BAB7291924A1}"/>
                             <w:text/>
                           </w:sdtPr>
+                          <w:sdtEndPr/>
                           <w:sdtContent>
                             <w:p>
                               <w:pPr>
@@ -978,6 +991,12 @@
     </w:sdt>
     <w:sdt>
       <w:sdtPr>
+        <w:rPr>
+          <w:rFonts w:asciiTheme="minorHAnsi" w:eastAsiaTheme="minorHAnsi" w:hAnsiTheme="minorHAnsi" w:cstheme="minorBidi"/>
+          <w:color w:val="auto"/>
+          <w:sz w:val="22"/>
+          <w:szCs w:val="22"/>
+        </w:rPr>
         <w:id w:val="1906022690"/>
         <w:docPartObj>
           <w:docPartGallery w:val="Table of Contents"/>
@@ -986,13 +1005,9 @@
       </w:sdtPr>
       <w:sdtEndPr>
         <w:rPr>
-          <w:rFonts w:asciiTheme="minorHAnsi" w:eastAsiaTheme="minorHAnsi" w:hAnsiTheme="minorHAnsi" w:cstheme="minorBidi"/>
           <w:b/>
           <w:bCs/>
           <w:noProof/>
-          <w:color w:val="auto"/>
-          <w:sz w:val="22"/>
-          <w:szCs w:val="22"/>
         </w:rPr>
       </w:sdtEndPr>
       <w:sdtContent>
@@ -1733,8 +1748,6 @@
         </w:rPr>
       </w:pPr>
       <w:bookmarkStart w:id="0" w:name="_Toc129082417"/>
-      <w:bookmarkStart w:id="1" w:name="_GoBack"/>
-      <w:bookmarkEnd w:id="1"/>
       <w:r>
         <w:rPr>
           <w:lang w:val="bg-BG"/>
@@ -1743,6 +1756,25 @@
         <w:t>Въведение</w:t>
       </w:r>
       <w:bookmarkEnd w:id="0"/>
+    </w:p>
+    <w:p>
+      <w:pPr>
+        <w:rPr>
+          <w:lang w:val="bg-BG"/>
+        </w:rPr>
+      </w:pPr>
+      <w:r>
+        <w:rPr>
+          <w:lang w:val="bg-BG"/>
+        </w:rPr>
+        <w:t xml:space="preserve">Настоящият документ представлява описание на дипломен проект за ДЗИ. Проектът представлява сайт за новинарски публикации. В документа е описано подробно цялата същност на идеята зад проекта, анализ на самото решение, диаграми, дизайн на страницата, тестване </w:t>
+      </w:r>
+      <w:r>
+        <w:rPr>
+          <w:lang w:val="bg-BG"/>
+        </w:rPr>
+        <w:t xml:space="preserve">и бъдещо развитие. </w:t>
+      </w:r>
     </w:p>
     <w:p>
       <w:pPr>
@@ -1755,14 +1787,165 @@
           <w:lang w:val="bg-BG"/>
         </w:rPr>
       </w:pPr>
-      <w:bookmarkStart w:id="2" w:name="_Toc129082418"/>
+      <w:bookmarkStart w:id="1" w:name="_Toc129082418"/>
       <w:r>
         <w:rPr>
           <w:lang w:val="bg-BG"/>
         </w:rPr>
         <w:t>Цели и обхват на софтуерното приложение</w:t>
       </w:r>
-      <w:bookmarkEnd w:id="2"/>
+      <w:bookmarkEnd w:id="1"/>
+    </w:p>
+    <w:p>
+      <w:pPr>
+        <w:pStyle w:val="Heading2"/>
+        <w:numPr>
+          <w:ilvl w:val="0"/>
+          <w:numId w:val="2"/>
+        </w:numPr>
+        <w:rPr>
+          <w:lang w:val="bg-BG"/>
+        </w:rPr>
+      </w:pPr>
+      <w:r>
+        <w:rPr>
+          <w:lang w:val="bg-BG"/>
+        </w:rPr>
+        <w:t xml:space="preserve">Цел </w:t>
+      </w:r>
+    </w:p>
+    <w:p>
+      <w:pPr>
+        <w:ind w:left="360"/>
+        <w:rPr>
+          <w:lang w:val="bg-BG"/>
+        </w:rPr>
+      </w:pPr>
+      <w:r>
+        <w:rPr>
+          <w:lang w:val="bg-BG"/>
+        </w:rPr>
+        <w:t>Целта на проекта е направата на сайт за новинарски публикации</w:t>
+      </w:r>
+      <w:r>
+        <w:t xml:space="preserve"> </w:t>
+      </w:r>
+      <w:r>
+        <w:rPr>
+          <w:lang w:val="bg-BG"/>
+        </w:rPr>
+        <w:t xml:space="preserve">реализирана с технологията </w:t>
+      </w:r>
+      <w:r>
+        <w:t xml:space="preserve">ASP.NET Core </w:t>
+      </w:r>
+      <w:r>
+        <w:rPr>
+          <w:lang w:val="bg-BG"/>
+        </w:rPr>
+        <w:t xml:space="preserve">и езика </w:t>
+      </w:r>
+      <w:r>
+        <w:t>C#</w:t>
+      </w:r>
+      <w:r>
+        <w:rPr>
+          <w:lang w:val="bg-BG"/>
+        </w:rPr>
+        <w:t>. Тези публикации могат да бъдат създавани, променяни или изтривани</w:t>
+      </w:r>
+      <w:r>
+        <w:t xml:space="preserve"> </w:t>
+      </w:r>
+      <w:r>
+        <w:rPr>
+          <w:lang w:val="bg-BG"/>
+        </w:rPr>
+        <w:t xml:space="preserve">от потребители с ролята </w:t>
+      </w:r>
+      <w:r>
+        <w:t xml:space="preserve">“editor”. </w:t>
+      </w:r>
+      <w:r>
+        <w:rPr>
+          <w:lang w:val="bg-BG"/>
+        </w:rPr>
+        <w:t>След това тези публикации биват одобрени и те стават видими за обикновените</w:t>
+      </w:r>
+      <w:r>
+        <w:rPr>
+          <w:lang w:val="bg-BG"/>
+        </w:rPr>
+        <w:t xml:space="preserve"> регистрирани</w:t>
+      </w:r>
+      <w:r>
+        <w:rPr>
+          <w:lang w:val="bg-BG"/>
+        </w:rPr>
+        <w:t xml:space="preserve"> потребители</w:t>
+      </w:r>
+      <w:r>
+        <w:rPr>
+          <w:lang w:val="bg-BG"/>
+        </w:rPr>
+        <w:t xml:space="preserve">. Ролята </w:t>
+      </w:r>
+      <w:r>
+        <w:t xml:space="preserve">“admin” </w:t>
+      </w:r>
+      <w:r>
+        <w:rPr>
+          <w:lang w:val="bg-BG"/>
+        </w:rPr>
+        <w:t>има права над всичко, включително и разпределянето на всички потребители с различни роли.</w:t>
+      </w:r>
+    </w:p>
+    <w:p>
+      <w:pPr>
+        <w:pStyle w:val="Heading2"/>
+        <w:numPr>
+          <w:ilvl w:val="0"/>
+          <w:numId w:val="2"/>
+        </w:numPr>
+        <w:rPr>
+          <w:lang w:val="bg-BG"/>
+        </w:rPr>
+      </w:pPr>
+      <w:r>
+        <w:rPr>
+          <w:lang w:val="bg-BG"/>
+        </w:rPr>
+        <w:t>Обхват</w:t>
+      </w:r>
+    </w:p>
+    <w:p>
+      <w:pPr>
+        <w:ind w:left="360"/>
+        <w:rPr>
+          <w:lang w:val="bg-BG"/>
+        </w:rPr>
+      </w:pPr>
+      <w:r>
+        <w:rPr>
+          <w:lang w:val="bg-BG"/>
+        </w:rPr>
+        <w:t xml:space="preserve">Обхватът на проекта е към абсолютно всички. Сайтът цели да направи </w:t>
+      </w:r>
+      <w:r>
+        <w:rPr>
+          <w:lang w:val="bg-BG"/>
+        </w:rPr>
+        <w:t>медиите една по приятна среда за всички хора</w:t>
+      </w:r>
+      <w:r>
+        <w:t xml:space="preserve"> </w:t>
+      </w:r>
+      <w:r>
+        <w:rPr>
+          <w:lang w:val="bg-BG"/>
+        </w:rPr>
+        <w:t xml:space="preserve">като това се цели чрез свободата на публикациите. </w:t>
+      </w:r>
     </w:p>
     <w:p>
       <w:pPr>
@@ -1775,20 +1958,69 @@
           <w:lang w:val="bg-BG"/>
         </w:rPr>
       </w:pPr>
-      <w:bookmarkStart w:id="3" w:name="_Toc129082419"/>
+      <w:bookmarkStart w:id="2" w:name="_Toc129082419"/>
       <w:r>
         <w:rPr>
           <w:lang w:val="bg-BG"/>
         </w:rPr>
         <w:t>Анализ на решението</w:t>
       </w:r>
+      <w:bookmarkEnd w:id="2"/>
+      <w:r>
+        <w:rPr>
+          <w:lang w:val="bg-BG"/>
+        </w:rPr>
+        <w:t xml:space="preserve"> </w:t>
+      </w:r>
+    </w:p>
+    <w:p>
+      <w:pPr>
+        <w:pStyle w:val="Heading2"/>
+        <w:numPr>
+          <w:ilvl w:val="0"/>
+          <w:numId w:val="3"/>
+        </w:numPr>
+        <w:rPr>
+          <w:lang w:val="bg-BG"/>
+        </w:rPr>
+      </w:pPr>
+      <w:r>
+        <w:rPr>
+          <w:lang w:val="bg-BG"/>
+        </w:rPr>
+        <w:t>Диаграми на анализа</w:t>
+      </w:r>
+    </w:p>
+    <w:p>
+      <w:pPr>
+        <w:pStyle w:val="Heading2"/>
+        <w:numPr>
+          <w:ilvl w:val="1"/>
+          <w:numId w:val="3"/>
+        </w:numPr>
+        <w:rPr>
+          <w:lang w:val="bg-BG"/>
+        </w:rPr>
+      </w:pPr>
+      <w:r>
+        <w:t xml:space="preserve">Use Case </w:t>
+      </w:r>
+      <w:r>
+        <w:rPr>
+          <w:lang w:val="bg-BG"/>
+        </w:rPr>
+        <w:t>диаграма на проекта</w:t>
+      </w:r>
+    </w:p>
+    <w:p>
+      <w:pPr>
+        <w:ind w:left="1800"/>
+        <w:rPr>
+          <w:lang w:val="bg-BG"/>
+        </w:rPr>
+      </w:pPr>
+      <w:bookmarkStart w:id="3" w:name="_GoBack"/>
       <w:bookmarkEnd w:id="3"/>
-      <w:r>
-        <w:rPr>
-          <w:lang w:val="bg-BG"/>
-        </w:rPr>
-        <w:t xml:space="preserve"> </w:t>
-      </w:r>
     </w:p>
     <w:p>
       <w:pPr>
@@ -2015,25 +2247,25 @@
 <file path=word/numbering.xml><?xml version="1.0" encoding="utf-8"?>
 <w:numbering xmlns:wpc="http://schemas.microsoft.com/office/word/2010/wordprocessingCanvas" xmlns:cx="http://schemas.microsoft.com/office/drawing/2014/chartex" xmlns:cx1="http://schemas.microsoft.com/office/drawing/2015/9/8/chartex" xmlns:cx2="http://schemas.microsoft.com/office/drawing/2015/10/21/chartex" xmlns:cx3="http://schemas.microsoft.com/office/drawing/2016/5/9/chartex" xmlns:cx4="http://schemas.microsoft.com/office/drawing/2016/5/10/chartex" xmlns:cx5="http://schemas.microsoft.com/office/drawing/2016/5/11/chartex" xmlns:cx6="http://schemas.microsoft.com/office/drawing/2016/5/12/chartex" xmlns:cx7="http://schemas.microsoft.com/office/drawing/2016/5/13/chartex" xmlns:cx8="http://schemas.microsoft.com/office/drawing/2016/5/14/chartex" xmlns:mc="http://schemas.openxmlformats.org/markup-compatibility/2006" xmlns:aink="http://schemas.microsoft.com/office/drawing/2016/ink" xmlns:am3d="http://schemas.microsoft.com/office/drawing/2017/model3d" xmlns:o="urn:schemas-microsoft-com:office:office" xmlns:r="http://schemas.openxmlformats.org/officeDocument/2006/relationships" xmlns:m="http://schemas.openxmlformats.org/officeDocument/2006/math" xmlns:v="urn:schemas-microsoft-com:vml" xmlns:wp14="http://schemas.microsoft.com/office/word/2010/wordprocessingDrawing" xmlns:wp="http://schemas.openxmlformats.org/drawingml/2006/wordprocessingDrawing" xmlns:w10="urn:schemas-microsoft-com:office:word" xmlns:w="http://schemas.openxmlformats.org/wordprocessingml/2006/main" xmlns:w14="http://schemas.microsoft.com/office/word/2010/wordml" xmlns:w15="http://schemas.microsoft.com/office/word/2012/wordml" xmlns:w16cid="http://schemas.microsoft.com/office/word/2016/wordml/cid" xmlns:w16se="http://schemas.microsoft.com/office/word/2015/wordml/symex" xmlns:wpg="http://schemas.microsoft.com/office/word/2010/wordprocessingGroup" xmlns:wpi="http://schemas.microsoft.com/office/word/2010/wordprocessingInk" xmlns:wne="http://schemas.microsoft.com/office/word/2006/wordml" xmlns:wps="http://schemas.microsoft.com/office/word/2010/wordprocessingShape" mc:Ignorable="w14 w15 w16se w16cid wp14">
   <w:abstractNum w:abstractNumId="0" w15:restartNumberingAfterBreak="0">
-    <w:nsid w:val="226528E6"/>
+    <w:nsid w:val="08252733"/>
     <w:multiLevelType w:val="hybridMultilevel"/>
-    <w:tmpl w:val="EAEACC6A"/>
-    <w:lvl w:ilvl="0" w:tplc="0409000F">
+    <w:tmpl w:val="070A6C7C"/>
+    <w:lvl w:ilvl="0" w:tplc="04090011">
       <w:start w:val="1"/>
       <w:numFmt w:val="decimal"/>
-      <w:lvlText w:val="%1."/>
+      <w:lvlText w:val="%1)"/>
       <w:lvlJc w:val="left"/>
       <w:pPr>
-        <w:ind w:left="720" w:hanging="360"/>
+        <w:ind w:left="1440" w:hanging="360"/>
       </w:pPr>
     </w:lvl>
-    <w:lvl w:ilvl="1" w:tplc="04090019" w:tentative="1">
+    <w:lvl w:ilvl="1" w:tplc="04090019">
       <w:start w:val="1"/>
       <w:numFmt w:val="lowerLetter"/>
       <w:lvlText w:val="%2."/>
       <w:lvlJc w:val="left"/>
       <w:pPr>
-        <w:ind w:left="1440" w:hanging="360"/>
+        <w:ind w:left="2160" w:hanging="360"/>
       </w:pPr>
     </w:lvl>
     <w:lvl w:ilvl="2" w:tplc="0409001B" w:tentative="1">
@@ -2042,7 +2274,7 @@
       <w:lvlText w:val="%3."/>
       <w:lvlJc w:val="right"/>
       <w:pPr>
-        <w:ind w:left="2160" w:hanging="180"/>
+        <w:ind w:left="2880" w:hanging="180"/>
       </w:pPr>
     </w:lvl>
     <w:lvl w:ilvl="3" w:tplc="0409000F" w:tentative="1">
@@ -2051,7 +2283,7 @@
       <w:lvlText w:val="%4."/>
       <w:lvlJc w:val="left"/>
       <w:pPr>
-        <w:ind w:left="2880" w:hanging="360"/>
+        <w:ind w:left="3600" w:hanging="360"/>
       </w:pPr>
     </w:lvl>
     <w:lvl w:ilvl="4" w:tplc="04090019" w:tentative="1">
@@ -2060,7 +2292,7 @@
       <w:lvlText w:val="%5."/>
       <w:lvlJc w:val="left"/>
       <w:pPr>
-        <w:ind w:left="3600" w:hanging="360"/>
+        <w:ind w:left="4320" w:hanging="360"/>
       </w:pPr>
     </w:lvl>
     <w:lvl w:ilvl="5" w:tplc="0409001B" w:tentative="1">
@@ -2069,7 +2301,7 @@
       <w:lvlText w:val="%6."/>
       <w:lvlJc w:val="right"/>
       <w:pPr>
-        <w:ind w:left="4320" w:hanging="180"/>
+        <w:ind w:left="5040" w:hanging="180"/>
       </w:pPr>
     </w:lvl>
     <w:lvl w:ilvl="6" w:tplc="0409000F" w:tentative="1">
@@ -2078,7 +2310,7 @@
       <w:lvlText w:val="%7."/>
       <w:lvlJc w:val="left"/>
       <w:pPr>
-        <w:ind w:left="5040" w:hanging="360"/>
+        <w:ind w:left="5760" w:hanging="360"/>
       </w:pPr>
     </w:lvl>
     <w:lvl w:ilvl="7" w:tplc="04090019" w:tentative="1">
@@ -2087,7 +2319,7 @@
       <w:lvlText w:val="%8."/>
       <w:lvlJc w:val="left"/>
       <w:pPr>
-        <w:ind w:left="5760" w:hanging="360"/>
+        <w:ind w:left="6480" w:hanging="360"/>
       </w:pPr>
     </w:lvl>
     <w:lvl w:ilvl="8" w:tplc="0409001B" w:tentative="1">
@@ -2096,11 +2328,189 @@
       <w:lvlText w:val="%9."/>
       <w:lvlJc w:val="right"/>
       <w:pPr>
+        <w:ind w:left="7200" w:hanging="180"/>
+      </w:pPr>
+    </w:lvl>
+  </w:abstractNum>
+  <w:abstractNum w:abstractNumId="1" w15:restartNumberingAfterBreak="0">
+    <w:nsid w:val="226528E6"/>
+    <w:multiLevelType w:val="hybridMultilevel"/>
+    <w:tmpl w:val="43AEF286"/>
+    <w:lvl w:ilvl="0" w:tplc="0409000F">
+      <w:start w:val="1"/>
+      <w:numFmt w:val="decimal"/>
+      <w:lvlText w:val="%1."/>
+      <w:lvlJc w:val="left"/>
+      <w:pPr>
+        <w:ind w:left="720" w:hanging="360"/>
+      </w:pPr>
+    </w:lvl>
+    <w:lvl w:ilvl="1" w:tplc="04090019">
+      <w:start w:val="1"/>
+      <w:numFmt w:val="lowerLetter"/>
+      <w:lvlText w:val="%2."/>
+      <w:lvlJc w:val="left"/>
+      <w:pPr>
+        <w:ind w:left="1440" w:hanging="360"/>
+      </w:pPr>
+    </w:lvl>
+    <w:lvl w:ilvl="2" w:tplc="0409001B" w:tentative="1">
+      <w:start w:val="1"/>
+      <w:numFmt w:val="lowerRoman"/>
+      <w:lvlText w:val="%3."/>
+      <w:lvlJc w:val="right"/>
+      <w:pPr>
+        <w:ind w:left="2160" w:hanging="180"/>
+      </w:pPr>
+    </w:lvl>
+    <w:lvl w:ilvl="3" w:tplc="0409000F" w:tentative="1">
+      <w:start w:val="1"/>
+      <w:numFmt w:val="decimal"/>
+      <w:lvlText w:val="%4."/>
+      <w:lvlJc w:val="left"/>
+      <w:pPr>
+        <w:ind w:left="2880" w:hanging="360"/>
+      </w:pPr>
+    </w:lvl>
+    <w:lvl w:ilvl="4" w:tplc="04090019" w:tentative="1">
+      <w:start w:val="1"/>
+      <w:numFmt w:val="lowerLetter"/>
+      <w:lvlText w:val="%5."/>
+      <w:lvlJc w:val="left"/>
+      <w:pPr>
+        <w:ind w:left="3600" w:hanging="360"/>
+      </w:pPr>
+    </w:lvl>
+    <w:lvl w:ilvl="5" w:tplc="0409001B" w:tentative="1">
+      <w:start w:val="1"/>
+      <w:numFmt w:val="lowerRoman"/>
+      <w:lvlText w:val="%6."/>
+      <w:lvlJc w:val="right"/>
+      <w:pPr>
+        <w:ind w:left="4320" w:hanging="180"/>
+      </w:pPr>
+    </w:lvl>
+    <w:lvl w:ilvl="6" w:tplc="0409000F" w:tentative="1">
+      <w:start w:val="1"/>
+      <w:numFmt w:val="decimal"/>
+      <w:lvlText w:val="%7."/>
+      <w:lvlJc w:val="left"/>
+      <w:pPr>
+        <w:ind w:left="5040" w:hanging="360"/>
+      </w:pPr>
+    </w:lvl>
+    <w:lvl w:ilvl="7" w:tplc="04090019" w:tentative="1">
+      <w:start w:val="1"/>
+      <w:numFmt w:val="lowerLetter"/>
+      <w:lvlText w:val="%8."/>
+      <w:lvlJc w:val="left"/>
+      <w:pPr>
+        <w:ind w:left="5760" w:hanging="360"/>
+      </w:pPr>
+    </w:lvl>
+    <w:lvl w:ilvl="8" w:tplc="0409001B" w:tentative="1">
+      <w:start w:val="1"/>
+      <w:numFmt w:val="lowerRoman"/>
+      <w:lvlText w:val="%9."/>
+      <w:lvlJc w:val="right"/>
+      <w:pPr>
         <w:ind w:left="6480" w:hanging="180"/>
+      </w:pPr>
+    </w:lvl>
+  </w:abstractNum>
+  <w:abstractNum w:abstractNumId="2" w15:restartNumberingAfterBreak="0">
+    <w:nsid w:val="5A2A3787"/>
+    <w:multiLevelType w:val="multilevel"/>
+    <w:tmpl w:val="0409001D"/>
+    <w:lvl w:ilvl="0">
+      <w:start w:val="1"/>
+      <w:numFmt w:val="decimal"/>
+      <w:lvlText w:val="%1)"/>
+      <w:lvlJc w:val="left"/>
+      <w:pPr>
+        <w:ind w:left="360" w:hanging="360"/>
+      </w:pPr>
+    </w:lvl>
+    <w:lvl w:ilvl="1">
+      <w:start w:val="1"/>
+      <w:numFmt w:val="lowerLetter"/>
+      <w:lvlText w:val="%2)"/>
+      <w:lvlJc w:val="left"/>
+      <w:pPr>
+        <w:ind w:left="720" w:hanging="360"/>
+      </w:pPr>
+    </w:lvl>
+    <w:lvl w:ilvl="2">
+      <w:start w:val="1"/>
+      <w:numFmt w:val="lowerRoman"/>
+      <w:lvlText w:val="%3)"/>
+      <w:lvlJc w:val="left"/>
+      <w:pPr>
+        <w:ind w:left="1080" w:hanging="360"/>
+      </w:pPr>
+    </w:lvl>
+    <w:lvl w:ilvl="3">
+      <w:start w:val="1"/>
+      <w:numFmt w:val="decimal"/>
+      <w:lvlText w:val="(%4)"/>
+      <w:lvlJc w:val="left"/>
+      <w:pPr>
+        <w:ind w:left="1440" w:hanging="360"/>
+      </w:pPr>
+    </w:lvl>
+    <w:lvl w:ilvl="4">
+      <w:start w:val="1"/>
+      <w:numFmt w:val="lowerLetter"/>
+      <w:lvlText w:val="(%5)"/>
+      <w:lvlJc w:val="left"/>
+      <w:pPr>
+        <w:ind w:left="1800" w:hanging="360"/>
+      </w:pPr>
+    </w:lvl>
+    <w:lvl w:ilvl="5">
+      <w:start w:val="1"/>
+      <w:numFmt w:val="lowerRoman"/>
+      <w:lvlText w:val="(%6)"/>
+      <w:lvlJc w:val="left"/>
+      <w:pPr>
+        <w:ind w:left="2160" w:hanging="360"/>
+      </w:pPr>
+    </w:lvl>
+    <w:lvl w:ilvl="6">
+      <w:start w:val="1"/>
+      <w:numFmt w:val="decimal"/>
+      <w:lvlText w:val="%7."/>
+      <w:lvlJc w:val="left"/>
+      <w:pPr>
+        <w:ind w:left="2520" w:hanging="360"/>
+      </w:pPr>
+    </w:lvl>
+    <w:lvl w:ilvl="7">
+      <w:start w:val="1"/>
+      <w:numFmt w:val="lowerLetter"/>
+      <w:lvlText w:val="%8."/>
+      <w:lvlJc w:val="left"/>
+      <w:pPr>
+        <w:ind w:left="2880" w:hanging="360"/>
+      </w:pPr>
+    </w:lvl>
+    <w:lvl w:ilvl="8">
+      <w:start w:val="1"/>
+      <w:numFmt w:val="lowerRoman"/>
+      <w:lvlText w:val="%9."/>
+      <w:lvlJc w:val="left"/>
+      <w:pPr>
+        <w:ind w:left="3240" w:hanging="360"/>
       </w:pPr>
     </w:lvl>
   </w:abstractNum>
   <w:num w:numId="1">
+    <w:abstractNumId w:val="1"/>
+  </w:num>
+  <w:num w:numId="2">
+    <w:abstractNumId w:val="2"/>
+  </w:num>
+  <w:num w:numId="3">
     <w:abstractNumId w:val="0"/>
   </w:num>
 </w:numbering>
@@ -2525,6 +2935,50 @@
       <w:szCs w:val="32"/>
     </w:rPr>
   </w:style>
+  <w:style w:type="paragraph" w:styleId="Heading2">
+    <w:name w:val="heading 2"/>
+    <w:basedOn w:val="Normal"/>
+    <w:next w:val="Normal"/>
+    <w:link w:val="Heading2Char"/>
+    <w:uiPriority w:val="9"/>
+    <w:unhideWhenUsed/>
+    <w:qFormat/>
+    <w:rsid w:val="001409C1"/>
+    <w:pPr>
+      <w:keepNext/>
+      <w:keepLines/>
+      <w:spacing w:before="40" w:after="0"/>
+      <w:outlineLvl w:val="1"/>
+    </w:pPr>
+    <w:rPr>
+      <w:rFonts w:asciiTheme="majorHAnsi" w:eastAsiaTheme="majorEastAsia" w:hAnsiTheme="majorHAnsi" w:cstheme="majorBidi"/>
+      <w:color w:val="2F5496" w:themeColor="accent1" w:themeShade="BF"/>
+      <w:sz w:val="26"/>
+      <w:szCs w:val="26"/>
+    </w:rPr>
+  </w:style>
+  <w:style w:type="paragraph" w:styleId="Heading3">
+    <w:name w:val="heading 3"/>
+    <w:basedOn w:val="Normal"/>
+    <w:next w:val="Normal"/>
+    <w:link w:val="Heading3Char"/>
+    <w:uiPriority w:val="9"/>
+    <w:unhideWhenUsed/>
+    <w:qFormat/>
+    <w:rsid w:val="0068565A"/>
+    <w:pPr>
+      <w:keepNext/>
+      <w:keepLines/>
+      <w:spacing w:before="40" w:after="0"/>
+      <w:outlineLvl w:val="2"/>
+    </w:pPr>
+    <w:rPr>
+      <w:rFonts w:asciiTheme="majorHAnsi" w:eastAsiaTheme="majorEastAsia" w:hAnsiTheme="majorHAnsi" w:cstheme="majorBidi"/>
+      <w:color w:val="1F3763" w:themeColor="accent1" w:themeShade="7F"/>
+      <w:sz w:val="24"/>
+      <w:szCs w:val="24"/>
+    </w:rPr>
+  </w:style>
   <w:style w:type="character" w:default="1" w:styleId="DefaultParagraphFont">
     <w:name w:val="Default Paragraph Font"/>
     <w:uiPriority w:val="1"/>
@@ -2666,6 +3120,32 @@
     <w:link w:val="Footer"/>
     <w:uiPriority w:val="99"/>
     <w:rsid w:val="005D5A66"/>
+  </w:style>
+  <w:style w:type="character" w:customStyle="1" w:styleId="Heading2Char">
+    <w:name w:val="Heading 2 Char"/>
+    <w:basedOn w:val="DefaultParagraphFont"/>
+    <w:link w:val="Heading2"/>
+    <w:uiPriority w:val="9"/>
+    <w:rsid w:val="001409C1"/>
+    <w:rPr>
+      <w:rFonts w:asciiTheme="majorHAnsi" w:eastAsiaTheme="majorEastAsia" w:hAnsiTheme="majorHAnsi" w:cstheme="majorBidi"/>
+      <w:color w:val="2F5496" w:themeColor="accent1" w:themeShade="BF"/>
+      <w:sz w:val="26"/>
+      <w:szCs w:val="26"/>
+    </w:rPr>
+  </w:style>
+  <w:style w:type="character" w:customStyle="1" w:styleId="Heading3Char">
+    <w:name w:val="Heading 3 Char"/>
+    <w:basedOn w:val="DefaultParagraphFont"/>
+    <w:link w:val="Heading3"/>
+    <w:uiPriority w:val="9"/>
+    <w:rsid w:val="0068565A"/>
+    <w:rPr>
+      <w:rFonts w:asciiTheme="majorHAnsi" w:eastAsiaTheme="majorEastAsia" w:hAnsiTheme="majorHAnsi" w:cstheme="majorBidi"/>
+      <w:color w:val="1F3763" w:themeColor="accent1" w:themeShade="7F"/>
+      <w:sz w:val="24"/>
+      <w:szCs w:val="24"/>
+    </w:rPr>
   </w:style>
 </w:styles>
 </file>
@@ -2989,7 +3469,7 @@
 </file>
 
 <file path=customXml/itemProps2.xml><?xml version="1.0" encoding="utf-8"?>
-<ds:datastoreItem xmlns:ds="http://schemas.openxmlformats.org/officeDocument/2006/customXml" ds:itemID="{F1CCE8EF-AD67-4019-B800-4A799288F824}">
+<ds:datastoreItem xmlns:ds="http://schemas.openxmlformats.org/officeDocument/2006/customXml" ds:itemID="{DE7ECB15-B1EC-4F37-8A9C-EA6F05A4276F}">
   <ds:schemaRefs>
     <ds:schemaRef ds:uri="http://schemas.openxmlformats.org/officeDocument/2006/bibliography"/>
   </ds:schemaRefs>

</xml_diff>